<commit_message>
Added more history stuff
</commit_message>
<xml_diff>
--- a/histoire/AllHistory.docx
+++ b/histoire/AllHistory.docx
@@ -405,21 +405,7 @@
           <w:lang w:val="fr-BE"/>
         </w:rPr>
         <w:tab/>
-        <w:t xml:space="preserve">Guerre Industrielle : Nouvelles armes (gaz (1915), </w:t>
-      </w:r>
-      <w:r>
-        <w:rPr>
-          <w:u w:color="FF0000"/>
-          <w:lang w:val="fr-BE"/>
-        </w:rPr>
-        <w:t xml:space="preserve">chars (1916) </w:t>
-      </w:r>
-      <w:r>
-        <w:rPr>
-          <w:u w:color="FF0000"/>
-          <w:lang w:val="fr-BE"/>
-        </w:rPr>
-        <w:t>et avions (1917))</w:t>
+        <w:t>Guerre Industrielle : Nouvelles armes (gaz (1915), chars (1916) et avions (1917))</w:t>
       </w:r>
     </w:p>
     <w:p>
@@ -1263,7 +1249,7 @@
           <w:lang w:val="fr-BE"/>
         </w:rPr>
         <w:tab/>
-        <w:t>Droits syndicaux instaurés</w:t>
+        <w:t xml:space="preserve">Droits Syndicaux </w:t>
       </w:r>
     </w:p>
     <w:p>
@@ -1305,33 +1291,2482 @@
           <w:lang w:val="fr-BE"/>
         </w:rPr>
         <w:tab/>
+      </w:r>
+      <w:r>
+        <w:rPr>
+          <w:u w:color="FF0000"/>
+          <w:lang w:val="fr-BE"/>
+        </w:rPr>
+        <w:t>L’</w:t>
+      </w:r>
+      <w:r>
+        <w:rPr>
+          <w:u w:color="FF0000"/>
+          <w:lang w:val="fr-BE"/>
+        </w:rPr>
+        <w:t>extrême</w:t>
+      </w:r>
+      <w:r>
+        <w:rPr>
+          <w:u w:color="FF0000"/>
+          <w:lang w:val="fr-BE"/>
+        </w:rPr>
+        <w:t xml:space="preserve"> droite</w:t>
+      </w:r>
+      <w:r>
+        <w:rPr>
+          <w:u w:color="FF0000"/>
+          <w:lang w:val="fr-BE"/>
+        </w:rPr>
+        <w:t xml:space="preserve"> a une réaction hostile vers le gouvernement.</w:t>
+      </w:r>
+    </w:p>
+    <w:p>
+      <w:pPr>
+        <w:rPr>
+          <w:u w:color="FF0000"/>
+          <w:lang w:val="fr-BE"/>
+        </w:rPr>
+      </w:pPr>
+      <w:r>
+        <w:rPr>
+          <w:u w:color="FF0000"/>
+          <w:lang w:val="fr-BE"/>
+        </w:rPr>
+        <w:tab/>
+        <w:t>La Cagoule est formée</w:t>
+      </w:r>
+    </w:p>
+    <w:p>
+      <w:pPr>
+        <w:rPr>
+          <w:sz w:val="24"/>
+          <w:u w:color="FF0000"/>
+          <w:lang w:val="fr-BE"/>
+        </w:rPr>
+      </w:pPr>
+      <w:r>
+        <w:rPr>
+          <w:sz w:val="24"/>
+          <w:u w:color="FF0000"/>
+          <w:lang w:val="fr-BE"/>
+        </w:rPr>
+        <w:tab/>
+      </w:r>
+    </w:p>
+    <w:p>
+      <w:pPr>
+        <w:rPr>
+          <w:sz w:val="24"/>
+          <w:u w:val="single" w:color="FF0000"/>
+          <w:lang w:val="fr-BE"/>
+        </w:rPr>
+      </w:pPr>
+      <w:r>
+        <w:rPr>
+          <w:sz w:val="24"/>
+          <w:u w:val="single" w:color="FF0000"/>
+          <w:lang w:val="fr-BE"/>
+        </w:rPr>
+        <w:t>La Cagoule</w:t>
+      </w:r>
+    </w:p>
+    <w:p>
+      <w:pPr>
+        <w:ind w:left="720"/>
+        <w:rPr>
+          <w:sz w:val="20"/>
+          <w:u w:color="FF0000"/>
+          <w:lang w:val="fr-BE"/>
+        </w:rPr>
+      </w:pPr>
+      <w:r>
+        <w:rPr>
+          <w:u w:color="FF0000"/>
+          <w:lang w:val="fr-BE"/>
+        </w:rPr>
+        <w:t>Les bourgeois, qui eux n’étaient pas d’accord avec les nouvelles lois sociales, voulaient faire un coup d’état pour ne pas devoir garantir autant de droits à leurs travailleurs.</w:t>
+      </w:r>
+    </w:p>
+    <w:p>
+      <w:pPr>
+        <w:ind w:left="720"/>
+        <w:rPr>
+          <w:u w:color="FF0000"/>
+          <w:lang w:val="fr-BE"/>
+        </w:rPr>
+      </w:pPr>
+      <w:r>
+        <w:rPr>
+          <w:u w:color="FF0000"/>
+          <w:lang w:val="fr-BE"/>
+        </w:rPr>
+        <w:t>Le coup d’</w:t>
+      </w:r>
+      <w:r>
+        <w:rPr>
+          <w:u w:color="FF0000"/>
+          <w:lang w:val="fr-BE"/>
+        </w:rPr>
+        <w:t>état</w:t>
+      </w:r>
+      <w:r>
+        <w:rPr>
+          <w:u w:color="FF0000"/>
+          <w:lang w:val="fr-BE"/>
+        </w:rPr>
+        <w:t xml:space="preserve"> </w:t>
+      </w:r>
+      <w:r>
+        <w:rPr>
+          <w:u w:color="FF0000"/>
+          <w:lang w:val="fr-BE"/>
+        </w:rPr>
+        <w:t>échoua</w:t>
+      </w:r>
+      <w:r>
+        <w:rPr>
+          <w:u w:color="FF0000"/>
+          <w:lang w:val="fr-BE"/>
+        </w:rPr>
+        <w:t xml:space="preserve"> car l’</w:t>
+      </w:r>
+      <w:r>
+        <w:rPr>
+          <w:u w:color="FF0000"/>
+          <w:lang w:val="fr-BE"/>
+        </w:rPr>
+        <w:t>organisation</w:t>
+      </w:r>
+      <w:r>
+        <w:rPr>
+          <w:u w:color="FF0000"/>
+          <w:lang w:val="fr-BE"/>
+        </w:rPr>
+        <w:t xml:space="preserve"> fut </w:t>
+      </w:r>
+      <w:r>
+        <w:rPr>
+          <w:u w:color="FF0000"/>
+          <w:lang w:val="fr-BE"/>
+        </w:rPr>
+        <w:t>découverte</w:t>
+      </w:r>
+      <w:r>
+        <w:rPr>
+          <w:u w:color="FF0000"/>
+          <w:lang w:val="fr-BE"/>
+        </w:rPr>
+        <w:t xml:space="preserve"> par la police seulement quelques jours</w:t>
+      </w:r>
+      <w:r>
+        <w:rPr>
+          <w:u w:color="FF0000"/>
+          <w:lang w:val="fr-BE"/>
+        </w:rPr>
+        <w:t xml:space="preserve"> a</w:t>
+      </w:r>
+      <w:r>
+        <w:rPr>
+          <w:u w:color="FF0000"/>
+          <w:lang w:val="fr-BE"/>
+        </w:rPr>
+        <w:t>vant l’attaque</w:t>
+      </w:r>
+      <w:r>
+        <w:rPr>
+          <w:u w:color="FF0000"/>
+          <w:lang w:val="fr-BE"/>
+        </w:rPr>
+        <w:t>.</w:t>
+      </w:r>
+    </w:p>
+    <w:p>
+      <w:pPr>
+        <w:rPr>
+          <w:sz w:val="24"/>
+          <w:u w:color="FF0000"/>
+          <w:lang w:val="fr-BE"/>
+        </w:rPr>
+      </w:pPr>
+    </w:p>
+    <w:p>
+      <w:pPr>
+        <w:rPr>
+          <w:b/>
+          <w:sz w:val="28"/>
+          <w:u w:val="single" w:color="FF0000"/>
+          <w:lang w:val="fr-BE"/>
+        </w:rPr>
+      </w:pPr>
+      <w:r>
+        <w:rPr>
+          <w:b/>
+          <w:sz w:val="28"/>
+          <w:u w:val="single" w:color="FF0000"/>
+          <w:lang w:val="fr-BE"/>
+        </w:rPr>
+        <w:t>La France pendant la Deuxième guerre mondiale</w:t>
+      </w:r>
+    </w:p>
+    <w:p>
+      <w:pPr>
+        <w:rPr>
+          <w:sz w:val="28"/>
+          <w:u w:val="single" w:color="FF0000"/>
+          <w:lang w:val="fr-BE"/>
+        </w:rPr>
+      </w:pPr>
+    </w:p>
+    <w:p>
+      <w:pPr>
+        <w:rPr>
+          <w:sz w:val="24"/>
+          <w:u w:val="single" w:color="FF0000"/>
+          <w:lang w:val="fr-BE"/>
+        </w:rPr>
+      </w:pPr>
+      <w:r>
+        <w:rPr>
+          <w:sz w:val="24"/>
+          <w:u w:val="single" w:color="FF0000"/>
+          <w:lang w:val="fr-BE"/>
+        </w:rPr>
+        <w:t>Définitions :</w:t>
+      </w:r>
+    </w:p>
+    <w:p>
+      <w:pPr>
+        <w:ind w:left="720"/>
+        <w:rPr>
+          <w:u w:color="FF0000"/>
+          <w:lang w:val="fr-BE"/>
+        </w:rPr>
+      </w:pPr>
+      <w:r>
+        <w:rPr>
+          <w:b/>
+          <w:u w:color="FF0000"/>
+          <w:lang w:val="fr-BE"/>
+        </w:rPr>
+        <w:t>Resistance</w:t>
+      </w:r>
+      <w:r>
+        <w:rPr>
+          <w:b/>
+          <w:u w:color="FF0000"/>
+          <w:lang w:val="fr-BE"/>
+        </w:rPr>
+        <w:t> </w:t>
+      </w:r>
+      <w:r>
+        <w:rPr>
+          <w:u w:color="FF0000"/>
+          <w:lang w:val="fr-BE"/>
+        </w:rPr>
+        <w:t xml:space="preserve">: </w:t>
+      </w:r>
+      <w:r>
+        <w:rPr>
+          <w:u w:color="FF0000"/>
+          <w:lang w:val="fr-BE"/>
+        </w:rPr>
+        <w:t xml:space="preserve">Ensemble des actions menées par des individus ou des groupes qui s’opposent </w:t>
+      </w:r>
+      <w:r>
+        <w:rPr>
+          <w:u w:color="FF0000"/>
+          <w:lang w:val="fr-BE"/>
+        </w:rPr>
+        <w:t>à</w:t>
+      </w:r>
+      <w:r>
+        <w:rPr>
+          <w:u w:color="FF0000"/>
+          <w:lang w:val="fr-BE"/>
+        </w:rPr>
+        <w:t xml:space="preserve"> l’occupation Allemande et au gouvernement de Vichy.</w:t>
+      </w:r>
+    </w:p>
+    <w:p>
+      <w:pPr>
+        <w:rPr>
+          <w:sz w:val="24"/>
+          <w:u w:val="single" w:color="FF0000"/>
+          <w:lang w:val="fr-BE"/>
+        </w:rPr>
+      </w:pPr>
+    </w:p>
+    <w:p>
+      <w:pPr>
+        <w:rPr>
+          <w:sz w:val="24"/>
+          <w:u w:val="single" w:color="FF0000"/>
+          <w:lang w:val="fr-BE"/>
+        </w:rPr>
+      </w:pPr>
+      <w:r>
+        <w:rPr>
+          <w:sz w:val="24"/>
+          <w:u w:val="single" w:color="FF0000"/>
+          <w:lang w:val="fr-BE"/>
+        </w:rPr>
+        <w:t>Dates Clés</w:t>
+      </w:r>
+    </w:p>
+    <w:p>
+      <w:pPr>
+        <w:rPr>
+          <w:u w:color="FF0000"/>
+          <w:lang w:val="fr-BE"/>
+        </w:rPr>
+      </w:pPr>
+      <w:r>
+        <w:rPr>
+          <w:u w:color="FF0000"/>
+          <w:lang w:val="fr-BE"/>
+        </w:rPr>
+        <w:tab/>
+        <w:t>Bataille de France : Mai 1940 –</w:t>
+      </w:r>
+      <w:r>
+        <w:rPr>
+          <w:u w:color="FF0000"/>
+          <w:lang w:val="fr-BE"/>
+        </w:rPr>
+        <w:t xml:space="preserve"> </w:t>
+      </w:r>
+      <w:r>
+        <w:rPr>
+          <w:u w:color="FF0000"/>
+          <w:lang w:val="fr-BE"/>
+        </w:rPr>
+        <w:t>Juin 1940</w:t>
+      </w:r>
+    </w:p>
+    <w:p>
+      <w:pPr>
+        <w:rPr>
+          <w:u w:color="FF0000"/>
+          <w:lang w:val="fr-BE"/>
+        </w:rPr>
+      </w:pPr>
+      <w:r>
+        <w:rPr>
+          <w:u w:color="FF0000"/>
+          <w:lang w:val="fr-BE"/>
+        </w:rPr>
+        <w:tab/>
+        <w:t>Signature de l’Armistice : 22 Juin 1940</w:t>
+      </w:r>
+    </w:p>
+    <w:p>
+      <w:pPr>
+        <w:rPr>
+          <w:u w:color="FF0000"/>
+          <w:lang w:val="fr-BE"/>
+        </w:rPr>
+      </w:pPr>
+      <w:r>
+        <w:rPr>
+          <w:u w:color="FF0000"/>
+          <w:lang w:val="fr-BE"/>
+        </w:rPr>
+        <w:tab/>
+        <w:t>Entrevue de Montjoie : Octobre 1940</w:t>
+      </w:r>
+    </w:p>
+    <w:p>
+      <w:pPr>
+        <w:rPr>
+          <w:u w:color="FF0000"/>
+          <w:lang w:val="fr-BE"/>
+        </w:rPr>
+      </w:pPr>
+      <w:r>
+        <w:rPr>
+          <w:u w:color="FF0000"/>
+          <w:lang w:val="fr-BE"/>
+        </w:rPr>
+        <w:tab/>
+        <w:t>Libération de Paris : Aout 1944</w:t>
+      </w:r>
+    </w:p>
+    <w:p>
+      <w:pPr>
+        <w:rPr>
+          <w:u w:color="FF0000"/>
+          <w:lang w:val="fr-BE"/>
+        </w:rPr>
+      </w:pPr>
+    </w:p>
+    <w:p>
+      <w:pPr>
+        <w:rPr>
+          <w:sz w:val="24"/>
+          <w:u w:val="single" w:color="FF0000"/>
+          <w:lang w:val="fr-BE"/>
+        </w:rPr>
+      </w:pPr>
+      <w:r>
+        <w:rPr>
+          <w:sz w:val="24"/>
+          <w:u w:val="single" w:color="FF0000"/>
+          <w:lang w:val="fr-BE"/>
+        </w:rPr>
+        <w:t>Introduction</w:t>
+      </w:r>
+    </w:p>
+    <w:p>
+      <w:pPr>
+        <w:ind w:left="720"/>
+        <w:rPr>
+          <w:u w:color="FF0000"/>
+          <w:lang w:val="fr-BE"/>
+        </w:rPr>
+      </w:pPr>
+      <w:r>
+        <w:rPr>
+          <w:u w:color="FF0000"/>
+          <w:lang w:val="fr-BE"/>
+        </w:rPr>
+        <w:t>L’armée française est vite écrasée par une armée allemande supérieure sur le plan technologique et tactique.</w:t>
+      </w:r>
+    </w:p>
+    <w:p>
+      <w:pPr>
+        <w:ind w:left="720"/>
+        <w:rPr>
+          <w:u w:color="FF0000"/>
+          <w:lang w:val="fr-BE"/>
+        </w:rPr>
+      </w:pPr>
+      <w:r>
+        <w:rPr>
+          <w:b/>
+          <w:u w:color="FF0000"/>
+          <w:lang w:val="fr-BE"/>
+        </w:rPr>
+        <w:t>BLITZKREIG</w:t>
+      </w:r>
+    </w:p>
+    <w:p>
+      <w:pPr>
+        <w:ind w:left="720"/>
+        <w:rPr>
+          <w:u w:color="FF0000"/>
+          <w:lang w:val="fr-BE"/>
+        </w:rPr>
+      </w:pPr>
+      <w:r>
+        <w:rPr>
+          <w:u w:color="FF0000"/>
+          <w:lang w:val="fr-BE"/>
+        </w:rPr>
+        <w:t>En 6 semaines, la bataille de France se termine avec une victoire décisive pour Hitler</w:t>
+      </w:r>
+    </w:p>
+    <w:p>
+      <w:pPr>
+        <w:ind w:left="720"/>
+        <w:rPr>
+          <w:u w:color="FF0000"/>
+          <w:lang w:val="fr-BE"/>
+        </w:rPr>
+      </w:pPr>
+      <w:r>
+        <w:rPr>
+          <w:u w:color="FF0000"/>
+          <w:lang w:val="fr-BE"/>
+        </w:rPr>
+        <w:t xml:space="preserve">La France est divisée en deux parties, une au nord et </w:t>
+      </w:r>
+      <w:r>
+        <w:rPr>
+          <w:u w:color="FF0000"/>
+          <w:lang w:val="fr-BE"/>
+        </w:rPr>
+        <w:t>à</w:t>
+      </w:r>
+      <w:r>
+        <w:rPr>
+          <w:u w:color="FF0000"/>
+          <w:lang w:val="fr-BE"/>
+        </w:rPr>
+        <w:t xml:space="preserve"> l’ouest et l’autre, plus petite, dite zone libre, au sud avec Vichy comme capitale.</w:t>
+      </w:r>
+    </w:p>
+    <w:p>
+      <w:pPr>
+        <w:ind w:left="720"/>
+        <w:rPr>
+          <w:u w:color="FF0000"/>
+          <w:lang w:val="fr-BE"/>
+        </w:rPr>
+      </w:pPr>
+    </w:p>
+    <w:p>
+      <w:pPr>
+        <w:rPr>
+          <w:sz w:val="24"/>
+          <w:u w:val="single" w:color="FF0000"/>
+          <w:lang w:val="fr-BE"/>
+        </w:rPr>
+      </w:pPr>
+      <w:r>
+        <w:rPr>
+          <w:sz w:val="24"/>
+          <w:u w:val="single" w:color="FF0000"/>
+          <w:lang w:val="fr-BE"/>
+        </w:rPr>
+        <w:t>La France de Vichy</w:t>
+      </w:r>
+    </w:p>
+    <w:p>
+      <w:pPr>
+        <w:rPr>
+          <w:u w:color="FF0000"/>
+          <w:lang w:val="fr-BE"/>
+        </w:rPr>
+      </w:pPr>
+      <w:r>
+        <w:rPr>
+          <w:u w:color="FF0000"/>
+          <w:lang w:val="fr-BE"/>
+        </w:rPr>
+        <w:tab/>
+        <w:t>Le régime de Vichy supprime tous les principes républicains de « </w:t>
+      </w:r>
+      <w:r>
+        <w:rPr>
+          <w:i/>
+          <w:u w:color="FF0000"/>
+          <w:lang w:val="fr-BE"/>
+        </w:rPr>
+        <w:t>Liberté, Egalite, Fraternité</w:t>
+      </w:r>
+      <w:r>
+        <w:rPr>
+          <w:u w:color="FF0000"/>
+          <w:lang w:val="fr-BE"/>
+        </w:rPr>
+        <w:t> »</w:t>
+      </w:r>
+    </w:p>
+    <w:p>
+      <w:pPr>
+        <w:rPr>
+          <w:u w:color="FF0000"/>
+          <w:lang w:val="fr-BE"/>
+        </w:rPr>
+      </w:pPr>
+      <w:r>
+        <w:rPr>
+          <w:u w:color="FF0000"/>
+          <w:lang w:val="fr-BE"/>
+        </w:rPr>
+        <w:lastRenderedPageBreak/>
+        <w:tab/>
+        <w:t xml:space="preserve">Triomphe de l’extrême droite contre le </w:t>
+      </w:r>
+      <w:r>
+        <w:rPr>
+          <w:b/>
+          <w:u w:color="FF0000"/>
+          <w:lang w:val="fr-BE"/>
+        </w:rPr>
+        <w:t>FP</w:t>
+      </w:r>
+      <w:r>
+        <w:rPr>
+          <w:u w:color="FF0000"/>
+          <w:lang w:val="fr-BE"/>
+        </w:rPr>
+        <w:t>.</w:t>
+      </w:r>
+    </w:p>
+    <w:p>
+      <w:pPr>
+        <w:rPr>
+          <w:u w:color="FF0000"/>
+          <w:lang w:val="fr-BE"/>
+        </w:rPr>
+      </w:pPr>
+      <w:r>
+        <w:rPr>
+          <w:u w:color="FF0000"/>
+          <w:lang w:val="fr-BE"/>
+        </w:rPr>
+        <w:tab/>
+        <w:t xml:space="preserve">Pétain prend </w:t>
+      </w:r>
+      <w:r>
+        <w:rPr>
+          <w:u w:color="FF0000"/>
+          <w:lang w:val="fr-BE"/>
+        </w:rPr>
+        <w:t>les pleins pouvoirs</w:t>
+      </w:r>
+      <w:r>
+        <w:rPr>
+          <w:u w:color="FF0000"/>
+          <w:lang w:val="fr-BE"/>
+        </w:rPr>
+        <w:t xml:space="preserve"> et instaure un gouvernement répressif et antisémite.</w:t>
+      </w:r>
+    </w:p>
+    <w:p>
+      <w:pPr>
+        <w:rPr>
+          <w:u w:color="FF0000"/>
+          <w:lang w:val="fr-BE"/>
+        </w:rPr>
+      </w:pPr>
+    </w:p>
+    <w:p>
+      <w:pPr>
+        <w:rPr>
+          <w:sz w:val="24"/>
+          <w:u w:val="single" w:color="FF0000"/>
+          <w:lang w:val="fr-BE"/>
+        </w:rPr>
+      </w:pPr>
+      <w:r>
+        <w:rPr>
+          <w:sz w:val="24"/>
+          <w:u w:val="single" w:color="FF0000"/>
+          <w:lang w:val="fr-BE"/>
+        </w:rPr>
+        <w:t>Collaboration</w:t>
+      </w:r>
+    </w:p>
+    <w:p>
+      <w:pPr>
+        <w:ind w:left="720"/>
+        <w:rPr>
+          <w:sz w:val="24"/>
+          <w:u w:color="FF0000"/>
+          <w:lang w:val="fr-BE"/>
+        </w:rPr>
+      </w:pPr>
+      <w:r>
+        <w:rPr>
+          <w:sz w:val="24"/>
+          <w:u w:color="FF0000"/>
+          <w:lang w:val="fr-BE"/>
+        </w:rPr>
+        <w:t>Pétain est persuadé que l’Allemagne gagnera la guerre, donc il collabore avec l’Allemagne.</w:t>
+      </w:r>
+      <w:r>
+        <w:rPr>
+          <w:sz w:val="24"/>
+          <w:u w:color="FF0000"/>
+          <w:lang w:val="fr-BE"/>
+        </w:rPr>
+        <w:t xml:space="preserve"> Il rencontre Hitler en Octobre 1940</w:t>
+      </w:r>
+    </w:p>
+    <w:p>
+      <w:pPr>
+        <w:ind w:left="720"/>
+        <w:rPr>
+          <w:sz w:val="24"/>
+          <w:u w:color="FF0000"/>
+          <w:lang w:val="fr-BE"/>
+        </w:rPr>
+      </w:pPr>
+      <w:r>
+        <w:rPr>
+          <w:sz w:val="24"/>
+          <w:u w:color="FF0000"/>
+          <w:lang w:val="fr-BE"/>
+        </w:rPr>
+        <w:t>Collaboration :</w:t>
+      </w:r>
+    </w:p>
+    <w:p>
+      <w:pPr>
+        <w:pStyle w:val="ListParagraph"/>
+        <w:numPr>
+          <w:ilvl w:val="0"/>
+          <w:numId w:val="2"/>
+        </w:numPr>
+        <w:rPr>
+          <w:u w:color="FF0000"/>
+          <w:lang w:val="fr-BE"/>
+        </w:rPr>
+      </w:pPr>
+      <w:r>
+        <w:rPr>
+          <w:u w:color="FF0000"/>
+          <w:lang w:val="fr-BE"/>
+        </w:rPr>
+        <w:t>Economique (</w:t>
+      </w:r>
+      <w:r>
+        <w:rPr>
+          <w:i/>
+          <w:u w:color="FF0000"/>
+          <w:lang w:val="fr-BE"/>
+        </w:rPr>
+        <w:t>Service de Travail Obligatoire</w:t>
+      </w:r>
+      <w:r>
+        <w:rPr>
+          <w:u w:color="FF0000"/>
+          <w:lang w:val="fr-BE"/>
+        </w:rPr>
+        <w:t>) fournit de la main d’œuvre à l’Allemagne.</w:t>
+      </w:r>
+    </w:p>
+    <w:p>
+      <w:pPr>
+        <w:pStyle w:val="ListParagraph"/>
+        <w:numPr>
+          <w:ilvl w:val="0"/>
+          <w:numId w:val="2"/>
+        </w:numPr>
+        <w:rPr>
+          <w:u w:color="FF0000"/>
+          <w:lang w:val="fr-BE"/>
+        </w:rPr>
+      </w:pPr>
+      <w:r>
+        <w:rPr>
+          <w:u w:color="FF0000"/>
+          <w:lang w:val="fr-BE"/>
+        </w:rPr>
+        <w:t>Policière (</w:t>
+      </w:r>
+      <w:r>
+        <w:rPr>
+          <w:i/>
+          <w:u w:color="FF0000"/>
+          <w:lang w:val="fr-BE"/>
+        </w:rPr>
+        <w:t>Milice</w:t>
+      </w:r>
+      <w:r>
+        <w:rPr>
+          <w:u w:color="FF0000"/>
+          <w:lang w:val="fr-BE"/>
+        </w:rPr>
+        <w:t>) Police qui lutte contre la résistance.</w:t>
+      </w:r>
+    </w:p>
+    <w:p>
+      <w:pPr>
+        <w:pStyle w:val="ListParagraph"/>
+        <w:numPr>
+          <w:ilvl w:val="0"/>
+          <w:numId w:val="2"/>
+        </w:numPr>
+        <w:rPr>
+          <w:u w:color="FF0000"/>
+          <w:lang w:val="fr-BE"/>
+        </w:rPr>
+      </w:pPr>
+      <w:r>
+        <w:rPr>
+          <w:u w:color="FF0000"/>
+          <w:lang w:val="fr-BE"/>
+        </w:rPr>
+        <w:t>Militaire (</w:t>
+      </w:r>
+      <w:r>
+        <w:rPr>
+          <w:i/>
+          <w:u w:color="FF0000"/>
+          <w:lang w:val="fr-BE"/>
+        </w:rPr>
+        <w:t>Légion des Volontaires Français</w:t>
+      </w:r>
+      <w:r>
+        <w:rPr>
+          <w:u w:color="FF0000"/>
+          <w:lang w:val="fr-BE"/>
+        </w:rPr>
+        <w:t>) fournit des hommes pour se battre aux cotes des Allemands (surtout au front est).</w:t>
+      </w:r>
+    </w:p>
+    <w:p>
+      <w:pPr>
+        <w:pStyle w:val="ListParagraph"/>
+        <w:numPr>
+          <w:ilvl w:val="0"/>
+          <w:numId w:val="2"/>
+        </w:numPr>
+        <w:rPr>
+          <w:u w:color="FF0000"/>
+          <w:lang w:val="fr-BE"/>
+        </w:rPr>
+      </w:pPr>
+      <w:r>
+        <w:rPr>
+          <w:u w:color="FF0000"/>
+          <w:lang w:val="fr-BE"/>
+        </w:rPr>
+        <w:t xml:space="preserve">Dans la Déportation : La Police française déporte les juifs aux allemands. Par exemple : </w:t>
+      </w:r>
+      <w:r>
+        <w:rPr>
+          <w:u w:color="FF0000"/>
+          <w:lang w:val="fr-BE"/>
+        </w:rPr>
+        <w:t>Le Rafle du Val d’Hiv</w:t>
+      </w:r>
+    </w:p>
+    <w:p>
+      <w:pPr>
+        <w:rPr>
+          <w:u w:color="FF0000"/>
+          <w:lang w:val="fr-BE"/>
+        </w:rPr>
+      </w:pPr>
+    </w:p>
+    <w:p>
+      <w:pPr>
+        <w:rPr>
+          <w:sz w:val="24"/>
+          <w:u w:val="single" w:color="FF0000"/>
+          <w:lang w:val="fr-BE"/>
+        </w:rPr>
+      </w:pPr>
+      <w:r>
+        <w:rPr>
+          <w:sz w:val="24"/>
+          <w:u w:val="single" w:color="FF0000"/>
+          <w:lang w:val="fr-BE"/>
+        </w:rPr>
+        <w:t>Resistance</w:t>
+      </w:r>
+    </w:p>
+    <w:p>
+      <w:pPr>
+        <w:rPr>
+          <w:u w:color="FF0000"/>
+          <w:lang w:val="fr-BE"/>
+        </w:rPr>
+      </w:pPr>
+      <w:r>
+        <w:rPr>
+          <w:u w:color="FF0000"/>
+          <w:lang w:val="fr-BE"/>
+        </w:rPr>
+        <w:tab/>
+        <w:t>Débuts Difficiles du a la défaite ‘complète’ qu’a subie la France.</w:t>
+      </w:r>
+    </w:p>
+    <w:p>
+      <w:pPr>
+        <w:ind w:left="720"/>
+        <w:rPr>
+          <w:u w:color="FF0000"/>
+          <w:lang w:val="fr-BE"/>
+        </w:rPr>
+      </w:pPr>
+      <w:r>
+        <w:rPr>
+          <w:u w:color="FF0000"/>
+          <w:lang w:val="fr-BE"/>
+        </w:rPr>
+        <w:t>De Gaulle s’enfuit à Londres pour rassemblée une armée formée de volontaires et de soldats provenant des colonies africaines.</w:t>
+      </w:r>
+    </w:p>
+    <w:p>
+      <w:pPr>
+        <w:ind w:left="720"/>
+        <w:rPr>
+          <w:u w:color="FF0000"/>
+          <w:lang w:val="fr-BE"/>
+        </w:rPr>
+      </w:pPr>
+    </w:p>
+    <w:p>
+      <w:pPr>
+        <w:ind w:left="720"/>
+        <w:rPr>
+          <w:u w:color="FF0000"/>
+          <w:lang w:val="fr-BE"/>
+        </w:rPr>
+      </w:pPr>
+      <w:r>
+        <w:rPr>
+          <w:u w:color="FF0000"/>
+          <w:lang w:val="fr-BE"/>
+        </w:rPr>
+        <w:t>Entre 1940 et 1942, la Resistance a beaucoup de difficulté à recruter des hommes.</w:t>
+      </w:r>
+    </w:p>
+    <w:p>
+      <w:pPr>
+        <w:ind w:left="720"/>
+        <w:rPr>
+          <w:u w:color="FF0000"/>
+          <w:lang w:val="fr-BE"/>
+        </w:rPr>
+      </w:pPr>
+      <w:r>
+        <w:rPr>
+          <w:u w:color="FF0000"/>
+          <w:lang w:val="fr-BE"/>
+        </w:rPr>
+        <w:t>Il y a quelques réseaux qui se forment en France et qui se spécialisent dans la contre-propagande.</w:t>
+      </w:r>
+    </w:p>
+    <w:p>
+      <w:pPr>
+        <w:ind w:left="720"/>
+        <w:rPr>
+          <w:u w:color="FF0000"/>
+          <w:lang w:val="fr-BE"/>
+        </w:rPr>
+      </w:pPr>
+    </w:p>
+    <w:p>
+      <w:pPr>
+        <w:ind w:left="720"/>
+        <w:rPr>
+          <w:u w:color="FF0000"/>
+          <w:lang w:val="fr-BE"/>
+        </w:rPr>
+      </w:pPr>
+      <w:r>
+        <w:rPr>
+          <w:u w:color="FF0000"/>
+          <w:lang w:val="fr-BE"/>
+        </w:rPr>
+        <w:t>A Partir de 1943, la résistance se développe :</w:t>
+      </w:r>
+    </w:p>
+    <w:p>
+      <w:pPr>
+        <w:ind w:left="720"/>
+        <w:rPr>
+          <w:u w:color="FF0000"/>
+          <w:lang w:val="fr-BE"/>
+        </w:rPr>
+      </w:pPr>
+      <w:r>
+        <w:rPr>
+          <w:u w:color="FF0000"/>
+          <w:lang w:val="fr-BE"/>
+        </w:rPr>
+        <w:t>Toute l’</w:t>
+      </w:r>
+      <w:r>
+        <w:rPr>
+          <w:u w:color="FF0000"/>
+          <w:lang w:val="fr-BE"/>
+        </w:rPr>
+        <w:t>armée</w:t>
+      </w:r>
+      <w:r>
+        <w:rPr>
+          <w:u w:color="FF0000"/>
+          <w:lang w:val="fr-BE"/>
+        </w:rPr>
+        <w:t xml:space="preserve"> coloniale africaine se rallie </w:t>
+      </w:r>
+      <w:r>
+        <w:rPr>
+          <w:u w:color="FF0000"/>
+          <w:lang w:val="fr-BE"/>
+        </w:rPr>
+        <w:t>à</w:t>
+      </w:r>
+      <w:r>
+        <w:rPr>
+          <w:u w:color="FF0000"/>
+          <w:lang w:val="fr-BE"/>
+        </w:rPr>
+        <w:t xml:space="preserve"> de Gaulle </w:t>
+      </w:r>
+      <w:r>
+        <w:rPr>
+          <w:u w:color="FF0000"/>
+          <w:lang w:val="fr-BE"/>
+        </w:rPr>
+        <w:t>qui participera à la libération à partir Juin 1944.</w:t>
+      </w:r>
+    </w:p>
+    <w:p>
+      <w:pPr>
+        <w:ind w:left="720"/>
+        <w:rPr>
+          <w:u w:color="FF0000"/>
+          <w:lang w:val="fr-BE"/>
+        </w:rPr>
+      </w:pPr>
+      <w:r>
+        <w:rPr>
+          <w:u w:color="FF0000"/>
+          <w:lang w:val="fr-BE"/>
+        </w:rPr>
+        <w:t>En France, des résistants armes apparaissent des 1943, ils sabotent des opérations allemandes.</w:t>
+      </w:r>
+    </w:p>
+    <w:p>
+      <w:pPr>
+        <w:ind w:left="720"/>
+        <w:rPr>
+          <w:u w:color="FF0000"/>
+          <w:lang w:val="fr-BE"/>
+        </w:rPr>
+      </w:pPr>
+    </w:p>
+    <w:p>
+      <w:pPr>
+        <w:rPr>
+          <w:u w:color="FF0000"/>
+          <w:lang w:val="fr-BE"/>
+        </w:rPr>
+      </w:pPr>
+      <w:r>
+        <w:rPr>
+          <w:u w:color="FF0000"/>
+          <w:lang w:val="fr-BE"/>
+        </w:rPr>
+        <w:tab/>
+        <w:t>La Résistance s’est beaucoup développée en quatre ans.</w:t>
+      </w:r>
+    </w:p>
+    <w:p>
+      <w:pPr>
+        <w:rPr>
+          <w:u w:color="FF0000"/>
+          <w:lang w:val="fr-BE"/>
+        </w:rPr>
+      </w:pPr>
+    </w:p>
+    <w:p>
+      <w:pPr>
+        <w:rPr>
+          <w:b/>
+          <w:sz w:val="28"/>
+          <w:u w:val="single" w:color="FF0000"/>
+          <w:lang w:val="fr-BE"/>
+        </w:rPr>
+      </w:pPr>
+      <w:r>
+        <w:rPr>
+          <w:b/>
+          <w:sz w:val="28"/>
+          <w:u w:val="single" w:color="FF0000"/>
+          <w:lang w:val="fr-BE"/>
+        </w:rPr>
+        <w:t>Refonder la République</w:t>
+      </w:r>
+    </w:p>
+    <w:p>
+      <w:pPr>
+        <w:rPr>
+          <w:b/>
+          <w:sz w:val="28"/>
+          <w:u w:val="single" w:color="FF0000"/>
+          <w:lang w:val="fr-BE"/>
+        </w:rPr>
+      </w:pPr>
+    </w:p>
+    <w:p>
+      <w:pPr>
+        <w:rPr>
+          <w:sz w:val="24"/>
+          <w:u w:val="single" w:color="FF0000"/>
+          <w:lang w:val="fr-BE"/>
+        </w:rPr>
+      </w:pPr>
+      <w:r>
+        <w:rPr>
+          <w:sz w:val="24"/>
+          <w:u w:val="single" w:color="FF0000"/>
+          <w:lang w:val="fr-BE"/>
+        </w:rPr>
+        <w:t>Définitions :</w:t>
+      </w:r>
+    </w:p>
+    <w:p>
+      <w:pPr>
+        <w:ind w:left="720"/>
+        <w:rPr>
+          <w:u w:color="FF0000"/>
+          <w:lang w:val="fr-BE"/>
+        </w:rPr>
+      </w:pPr>
+      <w:r>
+        <w:rPr>
+          <w:b/>
+          <w:u w:color="FF0000"/>
+          <w:lang w:val="fr-BE"/>
+        </w:rPr>
+        <w:t>Epuration </w:t>
+      </w:r>
+      <w:r>
+        <w:rPr>
+          <w:u w:color="FF0000"/>
+          <w:lang w:val="fr-BE"/>
+        </w:rPr>
+        <w:t>: Condamnation de collaborateurs (</w:t>
+      </w:r>
+      <w:r>
+        <w:rPr>
+          <w:i/>
+          <w:u w:color="FF0000"/>
+          <w:lang w:val="fr-BE"/>
+        </w:rPr>
+        <w:t>esp. Dans des positions gouvernementales, ou ils sont remplacés par des résistants</w:t>
+      </w:r>
+      <w:r>
+        <w:rPr>
+          <w:u w:color="FF0000"/>
+          <w:lang w:val="fr-BE"/>
+        </w:rPr>
+        <w:t>)</w:t>
+      </w:r>
+    </w:p>
+    <w:p>
+      <w:pPr>
+        <w:ind w:left="720"/>
+        <w:rPr>
+          <w:u w:color="FF0000"/>
+          <w:lang w:val="fr-BE"/>
+        </w:rPr>
+      </w:pPr>
+      <w:r>
+        <w:rPr>
+          <w:b/>
+          <w:u w:color="FF0000"/>
+          <w:lang w:val="fr-BE"/>
+        </w:rPr>
+        <w:t>Démocratie Sociale </w:t>
+      </w:r>
+      <w:r>
+        <w:rPr>
+          <w:u w:color="FF0000"/>
+          <w:lang w:val="fr-BE"/>
+        </w:rPr>
+        <w:t>: Un système ou les droits des salariés sont garantis par l’Etat et où ils participent aux prises de décisions qui les regardent</w:t>
+      </w:r>
+    </w:p>
+    <w:p>
+      <w:pPr>
+        <w:ind w:left="720"/>
+        <w:rPr>
+          <w:u w:color="FF0000"/>
+          <w:lang w:val="fr-BE"/>
+        </w:rPr>
+      </w:pPr>
+      <w:r>
+        <w:rPr>
+          <w:b/>
+          <w:u w:color="FF0000"/>
+          <w:lang w:val="fr-BE"/>
+        </w:rPr>
+        <w:t>Nationalisation </w:t>
+      </w:r>
+      <w:r>
+        <w:rPr>
+          <w:u w:color="FF0000"/>
+          <w:lang w:val="fr-BE"/>
+        </w:rPr>
+        <w:t>: La prise de contrôle par l’Etat d’une entreprise prive ou d’un secteur économique entier</w:t>
+      </w:r>
+    </w:p>
+    <w:p>
+      <w:pPr>
+        <w:rPr>
+          <w:sz w:val="24"/>
+          <w:u w:val="single" w:color="FF0000"/>
+          <w:lang w:val="fr-BE"/>
+        </w:rPr>
+      </w:pPr>
+    </w:p>
+    <w:p>
+      <w:pPr>
+        <w:pStyle w:val="ListBullet"/>
+        <w:numPr>
+          <w:ilvl w:val="0"/>
+          <w:numId w:val="0"/>
+        </w:numPr>
+        <w:ind w:left="360" w:hanging="360"/>
+        <w:rPr>
+          <w:u w:val="single" w:color="FF0000"/>
+          <w:lang w:val="fr-BE"/>
+        </w:rPr>
+      </w:pPr>
+      <w:r>
+        <w:rPr>
+          <w:u w:val="single" w:color="FF0000"/>
+          <w:lang w:val="fr-BE"/>
+        </w:rPr>
+        <w:t>Le Rétablissement d’une république démocratique</w:t>
+      </w:r>
+    </w:p>
+    <w:p>
+      <w:pPr>
+        <w:ind w:left="720"/>
+        <w:rPr>
+          <w:u w:color="FF0000"/>
+          <w:lang w:val="fr-BE"/>
+        </w:rPr>
+      </w:pPr>
+      <w:r>
+        <w:rPr>
+          <w:u w:color="FF0000"/>
+          <w:lang w:val="fr-BE"/>
+        </w:rPr>
+        <w:t>Le gouvernement issu de la Résistance rétablit la république et annule toutes les lois de Vichy qui avaient supprimé l’égalité des citoyens.</w:t>
+      </w:r>
+    </w:p>
+    <w:p>
+      <w:pPr>
+        <w:ind w:left="720"/>
+        <w:rPr>
+          <w:u w:color="FF0000"/>
+          <w:lang w:val="fr-BE"/>
+        </w:rPr>
+      </w:pPr>
+      <w:r>
+        <w:rPr>
+          <w:u w:color="FF0000"/>
+          <w:lang w:val="fr-BE"/>
+        </w:rPr>
+        <w:t>La Démocratie est approfondie et les femmes obtiennent pour la première fois le droit de vote.</w:t>
+      </w:r>
+    </w:p>
+    <w:p>
+      <w:pPr>
+        <w:ind w:left="720"/>
+        <w:rPr>
+          <w:lang w:val="fr-BE"/>
+        </w:rPr>
+      </w:pPr>
+      <w:r>
+        <w:rPr>
+          <w:lang w:val="fr-BE"/>
+        </w:rPr>
+        <w:t xml:space="preserve">La </w:t>
+      </w:r>
+      <w:r>
+        <w:rPr>
+          <w:b/>
+          <w:lang w:val="fr-BE"/>
+        </w:rPr>
+        <w:t>IV</w:t>
+      </w:r>
+      <w:r>
+        <w:rPr>
+          <w:b/>
+          <w:vertAlign w:val="superscript"/>
+          <w:lang w:val="fr-BE"/>
+        </w:rPr>
+        <w:t xml:space="preserve">ème </w:t>
+      </w:r>
+      <w:r>
+        <w:rPr>
+          <w:lang w:val="fr-BE"/>
+        </w:rPr>
+        <w:t>République est fondée grâce a une nouvelle constitution qui assure un fonctionnement démocratique à la France.</w:t>
+      </w:r>
+    </w:p>
+    <w:p>
+      <w:pPr>
+        <w:rPr>
+          <w:lang w:val="fr-BE"/>
+        </w:rPr>
+      </w:pPr>
+    </w:p>
+    <w:p>
+      <w:pPr>
+        <w:rPr>
+          <w:lang w:val="fr-BE"/>
+        </w:rPr>
+      </w:pPr>
+    </w:p>
+    <w:p>
+      <w:pPr>
+        <w:rPr>
+          <w:sz w:val="24"/>
+          <w:u w:val="single" w:color="FF0000"/>
+          <w:lang w:val="fr-BE"/>
+        </w:rPr>
+      </w:pPr>
+      <w:r>
+        <w:rPr>
+          <w:sz w:val="24"/>
+          <w:u w:val="single" w:color="FF0000"/>
+          <w:lang w:val="fr-BE"/>
+        </w:rPr>
+        <w:t>La création d’une démocratie sociale a la libération</w:t>
+      </w:r>
+    </w:p>
+    <w:p>
+      <w:pPr>
+        <w:pStyle w:val="ListParagraph"/>
+        <w:numPr>
+          <w:ilvl w:val="0"/>
+          <w:numId w:val="3"/>
+        </w:numPr>
+        <w:rPr>
+          <w:u w:color="FF0000"/>
+          <w:lang w:val="fr-BE"/>
+        </w:rPr>
+      </w:pPr>
+      <w:r>
+        <w:rPr>
+          <w:u w:color="FF0000"/>
+          <w:lang w:val="fr-BE"/>
+        </w:rPr>
+        <w:t xml:space="preserve">Restauration des droits du </w:t>
+      </w:r>
+      <w:r>
+        <w:rPr>
+          <w:b/>
+          <w:u w:color="FF0000"/>
+          <w:lang w:val="fr-BE"/>
+        </w:rPr>
+        <w:t>FP</w:t>
+      </w:r>
+    </w:p>
+    <w:p>
+      <w:pPr>
+        <w:pStyle w:val="ListParagraph"/>
+        <w:numPr>
+          <w:ilvl w:val="1"/>
+          <w:numId w:val="3"/>
+        </w:numPr>
+        <w:rPr>
+          <w:u w:color="FF0000"/>
+          <w:lang w:val="fr-BE"/>
+        </w:rPr>
+      </w:pPr>
+      <w:r>
+        <w:rPr>
+          <w:u w:color="FF0000"/>
+          <w:lang w:val="fr-BE"/>
+        </w:rPr>
+        <w:t>Droits syndicaux</w:t>
+      </w:r>
+    </w:p>
+    <w:p>
+      <w:pPr>
+        <w:pStyle w:val="ListParagraph"/>
+        <w:numPr>
+          <w:ilvl w:val="1"/>
+          <w:numId w:val="3"/>
+        </w:numPr>
+        <w:rPr>
+          <w:u w:color="FF0000"/>
+          <w:lang w:val="fr-BE"/>
+        </w:rPr>
+      </w:pPr>
+      <w:r>
+        <w:rPr>
+          <w:u w:color="FF0000"/>
+          <w:lang w:val="fr-BE"/>
+        </w:rPr>
+        <w:t>Semaine de travail de 40h</w:t>
+      </w:r>
+    </w:p>
+    <w:p>
+      <w:pPr>
+        <w:pStyle w:val="ListParagraph"/>
+        <w:numPr>
+          <w:ilvl w:val="1"/>
+          <w:numId w:val="3"/>
+        </w:numPr>
+        <w:rPr>
+          <w:u w:color="FF0000"/>
+          <w:lang w:val="fr-BE"/>
+        </w:rPr>
+      </w:pPr>
+      <w:r>
+        <w:rPr>
+          <w:u w:color="FF0000"/>
+          <w:lang w:val="fr-BE"/>
+        </w:rPr>
+        <w:t>Congés Payés</w:t>
+      </w:r>
+    </w:p>
+    <w:p>
+      <w:pPr>
+        <w:pStyle w:val="ListParagraph"/>
+        <w:numPr>
+          <w:ilvl w:val="0"/>
+          <w:numId w:val="3"/>
+        </w:numPr>
+        <w:rPr>
+          <w:u w:color="FF0000"/>
+          <w:lang w:val="fr-BE"/>
+        </w:rPr>
+      </w:pPr>
+      <w:r>
+        <w:rPr>
+          <w:u w:color="FF0000"/>
+          <w:lang w:val="fr-BE"/>
+        </w:rPr>
+        <w:t>Création de Nouveaux droits</w:t>
+      </w:r>
+    </w:p>
+    <w:p>
+      <w:pPr>
+        <w:pStyle w:val="ListParagraph"/>
+        <w:numPr>
+          <w:ilvl w:val="1"/>
+          <w:numId w:val="3"/>
+        </w:numPr>
+        <w:rPr>
+          <w:u w:color="FF0000"/>
+          <w:lang w:val="fr-BE"/>
+        </w:rPr>
+      </w:pPr>
+      <w:r>
+        <w:rPr>
+          <w:u w:color="FF0000"/>
+          <w:lang w:val="fr-BE"/>
+        </w:rPr>
+        <w:t>Sécurité Sociale</w:t>
+      </w:r>
+    </w:p>
+    <w:p>
+      <w:pPr>
+        <w:pStyle w:val="ListParagraph"/>
+        <w:numPr>
+          <w:ilvl w:val="1"/>
+          <w:numId w:val="3"/>
+        </w:numPr>
+        <w:rPr>
+          <w:u w:color="FF0000"/>
+          <w:lang w:val="fr-BE"/>
+        </w:rPr>
+      </w:pPr>
+      <w:r>
+        <w:rPr>
+          <w:u w:color="FF0000"/>
+          <w:lang w:val="fr-BE"/>
+        </w:rPr>
+        <w:t>Droit à la Retraite</w:t>
+      </w:r>
+    </w:p>
+    <w:p>
+      <w:pPr>
+        <w:pStyle w:val="ListParagraph"/>
+        <w:numPr>
+          <w:ilvl w:val="1"/>
+          <w:numId w:val="3"/>
+        </w:numPr>
+        <w:rPr>
+          <w:u w:color="FF0000"/>
+          <w:lang w:val="fr-BE"/>
+        </w:rPr>
+      </w:pPr>
+      <w:r>
+        <w:rPr>
+          <w:u w:color="FF0000"/>
+          <w:lang w:val="fr-BE"/>
+        </w:rPr>
+        <w:t>Plus de droits dans l’entreprise</w:t>
+      </w:r>
+    </w:p>
+    <w:p>
+      <w:pPr>
+        <w:pStyle w:val="ListParagraph"/>
+        <w:numPr>
+          <w:ilvl w:val="1"/>
+          <w:numId w:val="3"/>
+        </w:numPr>
+        <w:rPr>
+          <w:u w:color="FF0000"/>
+          <w:lang w:val="fr-BE"/>
+        </w:rPr>
+      </w:pPr>
+      <w:r>
+        <w:rPr>
+          <w:u w:color="FF0000"/>
+          <w:lang w:val="fr-BE"/>
+        </w:rPr>
+        <w:t>Salaire minimum</w:t>
+      </w:r>
+    </w:p>
+    <w:p>
+      <w:pPr>
+        <w:pStyle w:val="ListParagraph"/>
+        <w:numPr>
+          <w:ilvl w:val="0"/>
+          <w:numId w:val="3"/>
+        </w:numPr>
+        <w:rPr>
+          <w:u w:color="FF0000"/>
+          <w:lang w:val="fr-BE"/>
+        </w:rPr>
+      </w:pPr>
+      <w:r>
+        <w:rPr>
+          <w:u w:color="FF0000"/>
+          <w:lang w:val="fr-BE"/>
+        </w:rPr>
+        <w:t>Nationalisation</w:t>
+      </w:r>
+    </w:p>
+    <w:p>
+      <w:pPr>
+        <w:pStyle w:val="ListParagraph"/>
+        <w:numPr>
+          <w:ilvl w:val="1"/>
+          <w:numId w:val="3"/>
+        </w:numPr>
+        <w:rPr>
+          <w:u w:color="FF0000"/>
+          <w:lang w:val="fr-BE"/>
+        </w:rPr>
+      </w:pPr>
+      <w:r>
+        <w:rPr>
+          <w:u w:color="FF0000"/>
+          <w:lang w:val="fr-BE"/>
+        </w:rPr>
+        <w:t>Air France</w:t>
+      </w:r>
+    </w:p>
+    <w:p>
+      <w:pPr>
+        <w:pStyle w:val="ListParagraph"/>
+        <w:numPr>
+          <w:ilvl w:val="1"/>
+          <w:numId w:val="3"/>
+        </w:numPr>
+        <w:rPr>
+          <w:u w:color="FF0000"/>
+          <w:lang w:val="fr-BE"/>
+        </w:rPr>
+      </w:pPr>
+      <w:r>
+        <w:rPr>
+          <w:u w:color="FF0000"/>
+          <w:lang w:val="fr-BE"/>
+        </w:rPr>
+        <w:t>Electricité</w:t>
+      </w:r>
+    </w:p>
+    <w:p>
+      <w:pPr>
+        <w:pStyle w:val="ListParagraph"/>
+        <w:numPr>
+          <w:ilvl w:val="1"/>
+          <w:numId w:val="3"/>
+        </w:numPr>
+        <w:rPr>
+          <w:u w:color="FF0000"/>
+          <w:lang w:val="fr-BE"/>
+        </w:rPr>
+      </w:pPr>
+      <w:r>
+        <w:rPr>
+          <w:u w:color="FF0000"/>
+          <w:lang w:val="fr-BE"/>
+        </w:rPr>
+        <w:t>Renault</w:t>
+      </w:r>
+    </w:p>
+    <w:p>
+      <w:pPr>
+        <w:pStyle w:val="ListParagraph"/>
+        <w:numPr>
+          <w:ilvl w:val="1"/>
+          <w:numId w:val="3"/>
+        </w:numPr>
+        <w:rPr>
+          <w:u w:color="FF0000"/>
+          <w:lang w:val="fr-BE"/>
+        </w:rPr>
+      </w:pPr>
+      <w:r>
+        <w:rPr>
+          <w:u w:color="FF0000"/>
+          <w:lang w:val="fr-BE"/>
+        </w:rPr>
+        <w:t>Banques</w:t>
+      </w:r>
+    </w:p>
+    <w:p>
+      <w:pPr>
+        <w:rPr>
+          <w:u w:color="FF0000"/>
+          <w:lang w:val="fr-BE"/>
+        </w:rPr>
+      </w:pPr>
+    </w:p>
+    <w:p>
+      <w:pPr>
+        <w:rPr>
+          <w:b/>
+          <w:sz w:val="28"/>
+          <w:u w:val="single" w:color="FF0000"/>
+          <w:lang w:val="fr-BE"/>
+        </w:rPr>
+      </w:pPr>
+      <w:r>
+        <w:rPr>
+          <w:b/>
+          <w:sz w:val="28"/>
+          <w:u w:val="single" w:color="FF0000"/>
+          <w:lang w:val="fr-BE"/>
+        </w:rPr>
+        <w:t>La Guerre D’Algérie et la naissance de la V</w:t>
+      </w:r>
+      <w:r>
+        <w:rPr>
+          <w:b/>
+          <w:sz w:val="28"/>
+          <w:u w:val="single" w:color="FF0000"/>
+          <w:vertAlign w:val="superscript"/>
+          <w:lang w:val="fr-BE"/>
+        </w:rPr>
+        <w:t>ème</w:t>
+      </w:r>
+      <w:r>
+        <w:rPr>
+          <w:b/>
+          <w:sz w:val="28"/>
+          <w:u w:val="single" w:color="FF0000"/>
+          <w:lang w:val="fr-BE"/>
+        </w:rPr>
+        <w:t xml:space="preserve"> République</w:t>
+      </w:r>
+    </w:p>
+    <w:p>
+      <w:pPr>
+        <w:rPr>
+          <w:sz w:val="24"/>
+          <w:u w:val="single" w:color="FF0000"/>
+          <w:lang w:val="fr-BE"/>
+        </w:rPr>
+      </w:pPr>
+    </w:p>
+    <w:p>
+      <w:pPr>
+        <w:rPr>
+          <w:sz w:val="24"/>
+          <w:u w:val="single" w:color="FF0000"/>
+          <w:lang w:val="fr-BE"/>
+        </w:rPr>
+      </w:pPr>
+      <w:r>
+        <w:rPr>
+          <w:sz w:val="24"/>
+          <w:u w:val="single" w:color="FF0000"/>
+          <w:lang w:val="fr-BE"/>
+        </w:rPr>
+        <w:t>Définitions :</w:t>
+      </w:r>
+    </w:p>
+    <w:p>
+      <w:pPr>
+        <w:rPr>
+          <w:u w:color="FF0000"/>
+          <w:lang w:val="fr-BE"/>
+        </w:rPr>
+      </w:pPr>
+      <w:r>
+        <w:rPr>
+          <w:sz w:val="24"/>
+          <w:u w:color="FF0000"/>
+          <w:lang w:val="fr-BE"/>
+        </w:rPr>
+        <w:tab/>
+      </w:r>
+      <w:r>
+        <w:rPr>
+          <w:b/>
+          <w:u w:color="FF0000"/>
+          <w:lang w:val="fr-BE"/>
+        </w:rPr>
+        <w:t>Pieds-Noirs </w:t>
+      </w:r>
+      <w:r>
+        <w:rPr>
+          <w:u w:color="FF0000"/>
+          <w:lang w:val="fr-BE"/>
+        </w:rPr>
+        <w:t>: Européens nés en Algérie</w:t>
+      </w:r>
+    </w:p>
+    <w:p>
+      <w:pPr>
+        <w:ind w:left="720"/>
+        <w:rPr>
+          <w:u w:color="FF0000"/>
+          <w:lang w:val="fr-BE"/>
+        </w:rPr>
+      </w:pPr>
+      <w:r>
+        <w:rPr>
+          <w:b/>
+          <w:u w:color="FF0000"/>
+          <w:lang w:val="fr-BE"/>
+        </w:rPr>
+        <w:t>FLN </w:t>
+      </w:r>
+      <w:r>
+        <w:rPr>
+          <w:u w:color="FF0000"/>
+          <w:lang w:val="fr-BE"/>
+        </w:rPr>
+        <w:t>: (</w:t>
+      </w:r>
+      <w:r>
+        <w:rPr>
+          <w:i/>
+          <w:u w:color="FF0000"/>
+          <w:lang w:val="fr-BE"/>
+        </w:rPr>
+        <w:t>Front de Libération National</w:t>
+      </w:r>
+      <w:r>
+        <w:rPr>
+          <w:u w:color="FF0000"/>
+          <w:lang w:val="fr-BE"/>
+        </w:rPr>
+        <w:t>) Principale organisation nationale algérienne, qui veut l’indépendance totale.</w:t>
+      </w:r>
+    </w:p>
+    <w:p>
+      <w:pPr>
+        <w:ind w:left="720"/>
+        <w:rPr>
+          <w:u w:color="FF0000"/>
+          <w:lang w:val="fr-BE"/>
+        </w:rPr>
+      </w:pPr>
+      <w:r>
+        <w:rPr>
+          <w:b/>
+          <w:u w:color="FF0000"/>
+          <w:lang w:val="fr-BE"/>
+        </w:rPr>
+        <w:t>OAS </w:t>
+      </w:r>
+      <w:r>
+        <w:rPr>
+          <w:u w:color="FF0000"/>
+          <w:lang w:val="fr-BE"/>
+        </w:rPr>
+        <w:t>: (</w:t>
+      </w:r>
+      <w:r>
+        <w:rPr>
+          <w:i/>
+          <w:u w:color="FF0000"/>
+          <w:lang w:val="fr-BE"/>
+        </w:rPr>
+        <w:t>Organisation armée secrète</w:t>
+      </w:r>
+      <w:r>
+        <w:rPr>
+          <w:u w:color="FF0000"/>
+          <w:lang w:val="fr-BE"/>
+        </w:rPr>
+        <w:t>) Groupe terroriste qui emploie la violence pour maintenir l’Algérie française.</w:t>
+      </w:r>
+    </w:p>
+    <w:p>
+      <w:pPr>
+        <w:ind w:left="720"/>
+        <w:rPr>
+          <w:u w:color="FF0000"/>
+          <w:lang w:val="fr-BE"/>
+        </w:rPr>
+      </w:pPr>
+      <w:r>
+        <w:rPr>
+          <w:b/>
+          <w:u w:color="FF0000"/>
+          <w:lang w:val="fr-BE"/>
+        </w:rPr>
+        <w:t>Alternance </w:t>
+      </w:r>
+      <w:r>
+        <w:rPr>
+          <w:u w:color="FF0000"/>
+          <w:lang w:val="fr-BE"/>
+        </w:rPr>
+        <w:t>: Changement de majorité de gouvernement : Quand on passe d’un président de droite a un président de gauche ou quand il a un changement de 1</w:t>
+      </w:r>
+      <w:r>
+        <w:rPr>
+          <w:u w:color="FF0000"/>
+          <w:vertAlign w:val="superscript"/>
+          <w:lang w:val="fr-BE"/>
+        </w:rPr>
+        <w:t>er</w:t>
+      </w:r>
+      <w:r>
+        <w:rPr>
+          <w:u w:color="FF0000"/>
+          <w:lang w:val="fr-BE"/>
+        </w:rPr>
+        <w:t xml:space="preserve"> ministre et de parti politique.</w:t>
+      </w:r>
+    </w:p>
+    <w:p>
+      <w:pPr>
+        <w:ind w:left="720"/>
+        <w:rPr>
+          <w:u w:color="FF0000"/>
+          <w:lang w:val="fr-BE"/>
+        </w:rPr>
+      </w:pPr>
+      <w:r>
+        <w:rPr>
+          <w:b/>
+          <w:u w:color="FF0000"/>
+          <w:lang w:val="fr-BE"/>
+        </w:rPr>
+        <w:t>Cohabitation </w:t>
+      </w:r>
+      <w:r>
+        <w:rPr>
+          <w:u w:color="FF0000"/>
+          <w:lang w:val="fr-BE"/>
+        </w:rPr>
+        <w:t>: Quand le président et le 1</w:t>
+      </w:r>
+      <w:r>
+        <w:rPr>
+          <w:u w:color="FF0000"/>
+          <w:vertAlign w:val="superscript"/>
+          <w:lang w:val="fr-BE"/>
+        </w:rPr>
+        <w:t>er</w:t>
+      </w:r>
+      <w:r>
+        <w:rPr>
+          <w:u w:color="FF0000"/>
+          <w:lang w:val="fr-BE"/>
+        </w:rPr>
+        <w:t xml:space="preserve"> ministre proviennent de deux partis politiques différents</w:t>
+      </w:r>
+    </w:p>
+    <w:p>
+      <w:pPr>
+        <w:ind w:left="720"/>
+        <w:rPr>
+          <w:u w:color="FF0000"/>
+          <w:lang w:val="fr-BE"/>
+        </w:rPr>
+      </w:pPr>
+    </w:p>
+    <w:p>
+      <w:pPr>
+        <w:rPr>
+          <w:sz w:val="24"/>
+          <w:u w:val="single" w:color="FF0000"/>
+          <w:lang w:val="fr-BE"/>
+        </w:rPr>
+      </w:pPr>
+      <w:r>
+        <w:rPr>
+          <w:sz w:val="24"/>
+          <w:u w:val="single" w:color="FF0000"/>
+          <w:lang w:val="fr-BE"/>
+        </w:rPr>
+        <w:t>Date</w:t>
+      </w:r>
+      <w:r>
+        <w:rPr>
+          <w:sz w:val="24"/>
+          <w:u w:val="single" w:color="FF0000"/>
+          <w:lang w:val="fr-BE"/>
+        </w:rPr>
+        <w:t>s</w:t>
+      </w:r>
+      <w:r>
+        <w:rPr>
+          <w:sz w:val="24"/>
+          <w:u w:val="single" w:color="FF0000"/>
+          <w:lang w:val="fr-BE"/>
+        </w:rPr>
+        <w:t xml:space="preserve"> Clé</w:t>
+      </w:r>
+      <w:r>
+        <w:rPr>
+          <w:sz w:val="24"/>
+          <w:u w:val="single" w:color="FF0000"/>
+          <w:lang w:val="fr-BE"/>
+        </w:rPr>
+        <w:t>s</w:t>
+      </w:r>
+    </w:p>
+    <w:p>
+      <w:pPr>
+        <w:rPr>
+          <w:u w:color="FF0000"/>
+          <w:lang w:val="fr-BE"/>
+        </w:rPr>
+      </w:pPr>
+      <w:r>
+        <w:rPr>
+          <w:u w:color="FF0000"/>
+          <w:lang w:val="fr-BE"/>
+        </w:rPr>
+        <w:tab/>
+      </w:r>
+      <w:r>
+        <w:rPr>
+          <w:b/>
+          <w:u w:color="FF0000"/>
+          <w:lang w:val="fr-BE"/>
+        </w:rPr>
+        <w:t>Guerre d’Algérie</w:t>
+      </w:r>
+      <w:r>
+        <w:rPr>
+          <w:u w:color="FF0000"/>
+          <w:lang w:val="fr-BE"/>
+        </w:rPr>
+        <w:t xml:space="preserve"> : </w:t>
+      </w:r>
+      <w:r>
+        <w:rPr>
+          <w:u w:color="FF0000"/>
+          <w:lang w:val="fr-BE"/>
+        </w:rPr>
+        <w:t>1</w:t>
+      </w:r>
+      <w:r>
+        <w:rPr>
+          <w:u w:color="FF0000"/>
+          <w:vertAlign w:val="superscript"/>
+          <w:lang w:val="fr-BE"/>
+        </w:rPr>
+        <w:t>er</w:t>
+      </w:r>
+      <w:r>
+        <w:rPr>
+          <w:u w:color="FF0000"/>
+          <w:lang w:val="fr-BE"/>
+        </w:rPr>
+        <w:t xml:space="preserve"> Novembre 1954 – 9 Septembre 1962</w:t>
+      </w:r>
+    </w:p>
+    <w:p>
+      <w:pPr>
+        <w:rPr>
+          <w:u w:color="FF0000"/>
+          <w:lang w:val="fr-BE"/>
+        </w:rPr>
+      </w:pPr>
+      <w:r>
+        <w:rPr>
+          <w:u w:color="FF0000"/>
+          <w:lang w:val="fr-BE"/>
+        </w:rPr>
+        <w:tab/>
+      </w:r>
+      <w:r>
+        <w:rPr>
+          <w:b/>
+          <w:u w:color="FF0000"/>
+          <w:lang w:val="fr-BE"/>
+        </w:rPr>
+        <w:t>Coup D’Etat des Pieds Noirs </w:t>
+      </w:r>
+      <w:r>
+        <w:rPr>
+          <w:u w:color="FF0000"/>
+          <w:lang w:val="fr-BE"/>
+        </w:rPr>
+        <w:t>: 13 Mai 1958</w:t>
+      </w:r>
+    </w:p>
+    <w:p>
+      <w:pPr>
+        <w:rPr>
+          <w:u w:color="FF0000"/>
+          <w:lang w:val="fr-BE"/>
+        </w:rPr>
+      </w:pPr>
+      <w:r>
+        <w:rPr>
+          <w:b/>
+          <w:u w:color="FF0000"/>
+          <w:lang w:val="fr-BE"/>
+        </w:rPr>
+        <w:tab/>
+        <w:t>Naissance de la V</w:t>
+      </w:r>
+      <w:r>
+        <w:rPr>
+          <w:b/>
+          <w:u w:color="FF0000"/>
+          <w:vertAlign w:val="superscript"/>
+          <w:lang w:val="fr-BE"/>
+        </w:rPr>
+        <w:t>ème</w:t>
+      </w:r>
+      <w:r>
+        <w:rPr>
+          <w:b/>
+          <w:u w:color="FF0000"/>
+          <w:lang w:val="fr-BE"/>
+        </w:rPr>
+        <w:t xml:space="preserve"> République </w:t>
+      </w:r>
+      <w:r>
+        <w:rPr>
+          <w:u w:color="FF0000"/>
+          <w:lang w:val="fr-BE"/>
+        </w:rPr>
+        <w:t xml:space="preserve">: </w:t>
+      </w:r>
+      <w:r>
+        <w:rPr>
+          <w:u w:color="FF0000"/>
+          <w:lang w:val="fr-BE"/>
+        </w:rPr>
+        <w:t>1958</w:t>
+      </w:r>
+    </w:p>
+    <w:p>
+      <w:pPr>
+        <w:rPr>
+          <w:lang w:val="fr-BE"/>
+        </w:rPr>
+      </w:pPr>
+    </w:p>
+    <w:p>
+      <w:pPr>
+        <w:rPr>
+          <w:lang w:val="fr-BE"/>
+        </w:rPr>
+      </w:pPr>
+      <w:r>
+        <w:rPr>
+          <w:sz w:val="24"/>
+          <w:u w:val="single" w:color="FF0000"/>
+          <w:lang w:val="fr-BE"/>
+        </w:rPr>
+        <w:t xml:space="preserve">La </w:t>
+      </w:r>
+      <w:r>
+        <w:rPr>
+          <w:sz w:val="24"/>
+          <w:u w:val="single" w:color="FF0000"/>
+          <w:lang w:val="fr-BE"/>
+        </w:rPr>
+        <w:t>IV</w:t>
+      </w:r>
+      <w:r>
+        <w:rPr>
+          <w:sz w:val="24"/>
+          <w:u w:val="single" w:color="FF0000"/>
+          <w:vertAlign w:val="superscript"/>
+          <w:lang w:val="fr-BE"/>
+        </w:rPr>
+        <w:t>ème</w:t>
+      </w:r>
+      <w:r>
+        <w:rPr>
+          <w:sz w:val="24"/>
+          <w:u w:val="single" w:color="FF0000"/>
+          <w:lang w:val="fr-BE"/>
+        </w:rPr>
+        <w:t xml:space="preserve"> République, une </w:t>
+      </w:r>
+      <w:r>
+        <w:rPr>
+          <w:sz w:val="24"/>
+          <w:u w:val="single" w:color="FF0000"/>
+          <w:lang w:val="fr-BE"/>
+        </w:rPr>
+        <w:t>République</w:t>
+      </w:r>
+      <w:r>
+        <w:rPr>
+          <w:sz w:val="24"/>
+          <w:u w:val="single" w:color="FF0000"/>
+          <w:lang w:val="fr-BE"/>
+        </w:rPr>
+        <w:t xml:space="preserve"> coloniale</w:t>
+      </w:r>
+      <w:r>
+        <w:rPr>
+          <w:sz w:val="24"/>
+          <w:u w:val="single" w:color="FF0000"/>
+          <w:lang w:val="fr-BE"/>
+        </w:rPr>
+        <w:br/>
+      </w:r>
+      <w:r>
+        <w:rPr>
+          <w:sz w:val="24"/>
+          <w:lang w:val="fr-BE"/>
+        </w:rPr>
+        <w:tab/>
+      </w:r>
+      <w:r>
+        <w:rPr>
+          <w:lang w:val="fr-BE"/>
+        </w:rPr>
+        <w:t>France avait toujours plusieurs colonies après la Deuxième guerre mondiale.</w:t>
+      </w:r>
+    </w:p>
+    <w:p>
+      <w:pPr>
+        <w:ind w:left="720"/>
+        <w:rPr>
+          <w:lang w:val="fr-BE"/>
+        </w:rPr>
+      </w:pPr>
+      <w:r>
+        <w:rPr>
+          <w:lang w:val="fr-BE"/>
+        </w:rPr>
+        <w:t>L’Algérie était plus intégrée dans la politique française que d’autre départements car elle comportait de 3 départements. Malgré cela, elle était profondément inégalitaire.</w:t>
+      </w:r>
+    </w:p>
+    <w:p>
+      <w:pPr>
+        <w:ind w:left="720"/>
+        <w:rPr>
+          <w:lang w:val="fr-BE"/>
+        </w:rPr>
+      </w:pPr>
+    </w:p>
+    <w:p>
+      <w:pPr>
+        <w:ind w:left="720"/>
+        <w:rPr>
+          <w:lang w:val="fr-BE"/>
+        </w:rPr>
+      </w:pPr>
+      <w:r>
+        <w:rPr>
+          <w:lang w:val="fr-BE"/>
+        </w:rPr>
+        <w:t>Les algériens étaient plus nombreux mais étaient moins représentes politiquement, la femme algérienne ne peut même pas voter.</w:t>
+      </w:r>
+      <w:r>
+        <w:rPr>
+          <w:lang w:val="fr-BE"/>
+        </w:rPr>
+        <w:t xml:space="preserve"> Des tensions dégénèrent en conflit.</w:t>
+      </w:r>
+    </w:p>
+    <w:p>
+      <w:pPr>
+        <w:rPr>
+          <w:lang w:val="fr-BE"/>
+        </w:rPr>
+      </w:pPr>
+    </w:p>
+    <w:p>
+      <w:pPr>
+        <w:rPr>
+          <w:sz w:val="24"/>
+          <w:u w:val="single" w:color="FF0000"/>
+          <w:lang w:val="fr-BE"/>
+        </w:rPr>
+      </w:pPr>
+      <w:r>
+        <w:rPr>
+          <w:sz w:val="24"/>
+          <w:u w:val="single" w:color="FF0000"/>
+          <w:lang w:val="fr-BE"/>
+        </w:rPr>
+        <w:t>La Guerre</w:t>
+      </w:r>
+    </w:p>
+    <w:p>
+      <w:pPr>
+        <w:ind w:left="720"/>
+        <w:rPr>
+          <w:lang w:val="fr-BE"/>
+        </w:rPr>
+      </w:pPr>
+      <w:r>
+        <w:rPr>
+          <w:lang w:val="fr-BE"/>
+        </w:rPr>
+        <w:t xml:space="preserve">La guerre commence par des attentats commis par le </w:t>
+      </w:r>
+      <w:r>
+        <w:rPr>
+          <w:b/>
+          <w:lang w:val="fr-BE"/>
+        </w:rPr>
+        <w:t>FLN</w:t>
+      </w:r>
+      <w:r>
+        <w:rPr>
+          <w:lang w:val="fr-BE"/>
+        </w:rPr>
+        <w:t xml:space="preserve">, la lutte est déséquilibre, l’armée française est beaucoup plus puissante que le </w:t>
+      </w:r>
+      <w:r>
+        <w:rPr>
+          <w:b/>
+          <w:lang w:val="fr-BE"/>
+        </w:rPr>
+        <w:t>FLN</w:t>
+      </w:r>
+      <w:r>
+        <w:rPr>
+          <w:lang w:val="fr-BE"/>
+        </w:rPr>
+        <w:t>, il y avait entre 12 et 15 fois plus de morts chez l’</w:t>
+      </w:r>
+      <w:r>
+        <w:rPr>
+          <w:b/>
+          <w:lang w:val="fr-BE"/>
+        </w:rPr>
+        <w:t>FLN</w:t>
+      </w:r>
+      <w:r>
+        <w:rPr>
+          <w:lang w:val="fr-BE"/>
+        </w:rPr>
+        <w:t xml:space="preserve"> que dans l’armée française.</w:t>
+      </w:r>
+    </w:p>
+    <w:p>
+      <w:pPr>
+        <w:ind w:left="720"/>
+        <w:rPr>
+          <w:lang w:val="fr-BE"/>
+        </w:rPr>
+      </w:pPr>
+      <w:r>
+        <w:rPr>
+          <w:lang w:val="fr-BE"/>
+        </w:rPr>
+        <w:t>Le 13</w:t>
+      </w:r>
+      <w:r>
+        <w:rPr>
+          <w:lang w:val="fr-BE"/>
+        </w:rPr>
+        <w:t xml:space="preserve"> Mai 1958, les Pieds Noirs s’emparent du pouvoir et font appel a de Gaulle pour résoudre la situation en Algérie.</w:t>
+      </w:r>
+    </w:p>
+    <w:p>
+      <w:pPr>
+        <w:rPr>
+          <w:u w:val="single"/>
+          <w:lang w:val="fr-BE"/>
+        </w:rPr>
+      </w:pPr>
+    </w:p>
+    <w:p>
+      <w:pPr>
+        <w:rPr>
+          <w:u w:val="single" w:color="FF0000"/>
+          <w:lang w:val="fr-BE"/>
+        </w:rPr>
+      </w:pPr>
+      <w:r>
+        <w:rPr>
+          <w:u w:val="single" w:color="FF0000"/>
+          <w:lang w:val="fr-BE"/>
+        </w:rPr>
+        <w:lastRenderedPageBreak/>
+        <w:t>La V</w:t>
+      </w:r>
+      <w:r>
+        <w:rPr>
+          <w:u w:val="single" w:color="FF0000"/>
+          <w:vertAlign w:val="superscript"/>
+          <w:lang w:val="fr-BE"/>
+        </w:rPr>
+        <w:t>ème</w:t>
+      </w:r>
+      <w:r>
+        <w:rPr>
+          <w:u w:val="single" w:color="FF0000"/>
+          <w:lang w:val="fr-BE"/>
+        </w:rPr>
+        <w:t xml:space="preserve"> République</w:t>
+      </w:r>
+    </w:p>
+    <w:p>
+      <w:pPr>
+        <w:ind w:left="720"/>
+        <w:rPr>
+          <w:u w:color="FF0000"/>
+          <w:lang w:val="fr-BE"/>
+        </w:rPr>
+      </w:pPr>
+      <w:r>
+        <w:rPr>
+          <w:u w:color="FF0000"/>
+          <w:lang w:val="fr-BE"/>
+        </w:rPr>
+        <w:t>Formée par de Gaulle en 1958, la V</w:t>
+      </w:r>
+      <w:r>
+        <w:rPr>
+          <w:u w:color="FF0000"/>
+          <w:vertAlign w:val="superscript"/>
+          <w:lang w:val="fr-BE"/>
+        </w:rPr>
+        <w:t xml:space="preserve">ème </w:t>
+      </w:r>
+      <w:r>
+        <w:rPr>
+          <w:u w:color="FF0000"/>
+          <w:lang w:val="fr-BE"/>
+        </w:rPr>
+        <w:t>République nait de frustration qu’avaient les français avec l’inaptitude des gouvernements de la IV</w:t>
+      </w:r>
+      <w:r>
+        <w:rPr>
+          <w:u w:color="FF0000"/>
+          <w:vertAlign w:val="superscript"/>
+          <w:lang w:val="fr-BE"/>
+        </w:rPr>
+        <w:t>ème</w:t>
+      </w:r>
+      <w:r>
+        <w:rPr>
+          <w:u w:color="FF0000"/>
+          <w:lang w:val="fr-BE"/>
+        </w:rPr>
+        <w:t xml:space="preserve"> République en termes de mettre fin à la guerre d’Algérie.</w:t>
+      </w:r>
+    </w:p>
+    <w:p>
+      <w:pPr>
+        <w:ind w:left="720"/>
+        <w:rPr>
+          <w:u w:color="FF0000"/>
+          <w:lang w:val="fr-BE"/>
+        </w:rPr>
+      </w:pPr>
+    </w:p>
+    <w:p>
+      <w:pPr>
+        <w:rPr>
+          <w:sz w:val="24"/>
+          <w:u w:val="single" w:color="FF0000"/>
+          <w:lang w:val="fr-BE"/>
+        </w:rPr>
+      </w:pPr>
+      <w:r>
+        <w:rPr>
+          <w:sz w:val="24"/>
+          <w:u w:val="single" w:color="FF0000"/>
+          <w:lang w:val="fr-BE"/>
+        </w:rPr>
+        <w:t>De l’Alternance a la Cohabitation</w:t>
+      </w:r>
+    </w:p>
+    <w:p>
+      <w:pPr>
+        <w:ind w:left="720"/>
+        <w:rPr>
+          <w:u w:color="FF0000"/>
+          <w:lang w:val="fr-BE"/>
+        </w:rPr>
+      </w:pPr>
+      <w:r>
+        <w:rPr>
+          <w:u w:color="FF0000"/>
+          <w:lang w:val="fr-BE"/>
+        </w:rPr>
+        <w:t xml:space="preserve">Exemples de l’Alternance : </w:t>
+      </w:r>
+      <w:r>
+        <w:rPr>
+          <w:u w:color="FF0000"/>
+          <w:lang w:val="fr-BE"/>
+        </w:rPr>
+        <w:t>1981, avec l’arrivée de François Mitterrand et 1986 avec l’arrivée de Jacques Chirac en tant que 1</w:t>
+      </w:r>
+      <w:r>
+        <w:rPr>
+          <w:u w:color="FF0000"/>
+          <w:vertAlign w:val="superscript"/>
+          <w:lang w:val="fr-BE"/>
+        </w:rPr>
+        <w:t>er</w:t>
+      </w:r>
+      <w:r>
+        <w:rPr>
+          <w:u w:color="FF0000"/>
+          <w:lang w:val="fr-BE"/>
+        </w:rPr>
+        <w:t xml:space="preserve"> Ministre</w:t>
+      </w:r>
+    </w:p>
+    <w:p>
+      <w:pPr>
+        <w:ind w:left="720"/>
+        <w:rPr>
+          <w:u w:color="FF0000"/>
+          <w:lang w:val="fr-BE"/>
+        </w:rPr>
+      </w:pPr>
+      <w:r>
+        <w:rPr>
+          <w:u w:color="FF0000"/>
+          <w:lang w:val="fr-BE"/>
+        </w:rPr>
+        <w:t>Dans le cas de la cohabitation, le 1</w:t>
+      </w:r>
+      <w:r>
+        <w:rPr>
+          <w:u w:color="FF0000"/>
+          <w:vertAlign w:val="superscript"/>
+          <w:lang w:val="fr-BE"/>
+        </w:rPr>
+        <w:t>er</w:t>
+      </w:r>
+      <w:r>
+        <w:rPr>
+          <w:u w:color="FF0000"/>
+          <w:lang w:val="fr-BE"/>
+        </w:rPr>
+        <w:t xml:space="preserve"> Ministre détient effectivement le plus de pouvoir</w:t>
+      </w:r>
+    </w:p>
+    <w:p>
+      <w:pPr>
+        <w:rPr>
+          <w:u w:color="FF0000"/>
+          <w:lang w:val="fr-BE"/>
+        </w:rPr>
+      </w:pPr>
+    </w:p>
+    <w:p>
+      <w:pPr>
+        <w:rPr>
+          <w:b/>
+          <w:sz w:val="28"/>
+          <w:u w:val="single" w:color="FF0000"/>
+          <w:lang w:val="fr-BE"/>
+        </w:rPr>
+      </w:pPr>
+      <w:r>
+        <w:rPr>
+          <w:b/>
+          <w:sz w:val="28"/>
+          <w:u w:val="single" w:color="FF0000"/>
+          <w:lang w:val="fr-BE"/>
+        </w:rPr>
+        <w:t>EMC : La Règle</w:t>
       </w:r>
       <w:bookmarkStart w:id="0" w:name="_GoBack"/>
       <w:bookmarkEnd w:id="0"/>
-    </w:p>
-    <w:p>
-      <w:pPr>
-        <w:rPr>
-          <w:u w:color="FF0000"/>
-          <w:lang w:val="fr-BE"/>
-        </w:rPr>
-      </w:pPr>
-      <w:r>
-        <w:rPr>
-          <w:u w:color="FF0000"/>
-          <w:lang w:val="fr-BE"/>
-        </w:rPr>
-        <w:tab/>
-      </w:r>
-    </w:p>
-    <w:p>
-      <w:pPr>
-        <w:rPr>
-          <w:sz w:val="24"/>
-          <w:u w:color="FF0000"/>
-          <w:lang w:val="fr-BE"/>
-        </w:rPr>
-      </w:pPr>
+      <w:r>
+        <w:rPr>
+          <w:b/>
+          <w:sz w:val="28"/>
+          <w:u w:val="single" w:color="FF0000"/>
+          <w:lang w:val="fr-BE"/>
+        </w:rPr>
+        <w:t xml:space="preserve"> et le Droit</w:t>
+      </w:r>
     </w:p>
     <w:sectPr>
       <w:pgSz w:w="11906" w:h="16838"/>
@@ -1404,8 +3839,240 @@
       </w:rPr>
     </w:lvl>
   </w:abstractNum>
+  <w:abstractNum w:abstractNumId="1" w15:restartNumberingAfterBreak="0">
+    <w:nsid w:val="10054A69"/>
+    <w:multiLevelType w:val="hybridMultilevel"/>
+    <w:tmpl w:val="CC34944C"/>
+    <w:lvl w:ilvl="0" w:tplc="08090001">
+      <w:start w:val="1"/>
+      <w:numFmt w:val="bullet"/>
+      <w:lvlText w:val=""/>
+      <w:lvlJc w:val="left"/>
+      <w:pPr>
+        <w:ind w:left="1440" w:hanging="360"/>
+      </w:pPr>
+      <w:rPr>
+        <w:rFonts w:ascii="Symbol" w:hAnsi="Symbol" w:hint="default"/>
+      </w:rPr>
+    </w:lvl>
+    <w:lvl w:ilvl="1" w:tplc="08090003" w:tentative="1">
+      <w:start w:val="1"/>
+      <w:numFmt w:val="bullet"/>
+      <w:lvlText w:val="o"/>
+      <w:lvlJc w:val="left"/>
+      <w:pPr>
+        <w:ind w:left="2160" w:hanging="360"/>
+      </w:pPr>
+      <w:rPr>
+        <w:rFonts w:ascii="Courier New" w:hAnsi="Courier New" w:cs="Courier New" w:hint="default"/>
+      </w:rPr>
+    </w:lvl>
+    <w:lvl w:ilvl="2" w:tplc="08090005" w:tentative="1">
+      <w:start w:val="1"/>
+      <w:numFmt w:val="bullet"/>
+      <w:lvlText w:val=""/>
+      <w:lvlJc w:val="left"/>
+      <w:pPr>
+        <w:ind w:left="2880" w:hanging="360"/>
+      </w:pPr>
+      <w:rPr>
+        <w:rFonts w:ascii="Wingdings" w:hAnsi="Wingdings" w:hint="default"/>
+      </w:rPr>
+    </w:lvl>
+    <w:lvl w:ilvl="3" w:tplc="08090001" w:tentative="1">
+      <w:start w:val="1"/>
+      <w:numFmt w:val="bullet"/>
+      <w:lvlText w:val=""/>
+      <w:lvlJc w:val="left"/>
+      <w:pPr>
+        <w:ind w:left="3600" w:hanging="360"/>
+      </w:pPr>
+      <w:rPr>
+        <w:rFonts w:ascii="Symbol" w:hAnsi="Symbol" w:hint="default"/>
+      </w:rPr>
+    </w:lvl>
+    <w:lvl w:ilvl="4" w:tplc="08090003" w:tentative="1">
+      <w:start w:val="1"/>
+      <w:numFmt w:val="bullet"/>
+      <w:lvlText w:val="o"/>
+      <w:lvlJc w:val="left"/>
+      <w:pPr>
+        <w:ind w:left="4320" w:hanging="360"/>
+      </w:pPr>
+      <w:rPr>
+        <w:rFonts w:ascii="Courier New" w:hAnsi="Courier New" w:cs="Courier New" w:hint="default"/>
+      </w:rPr>
+    </w:lvl>
+    <w:lvl w:ilvl="5" w:tplc="08090005" w:tentative="1">
+      <w:start w:val="1"/>
+      <w:numFmt w:val="bullet"/>
+      <w:lvlText w:val=""/>
+      <w:lvlJc w:val="left"/>
+      <w:pPr>
+        <w:ind w:left="5040" w:hanging="360"/>
+      </w:pPr>
+      <w:rPr>
+        <w:rFonts w:ascii="Wingdings" w:hAnsi="Wingdings" w:hint="default"/>
+      </w:rPr>
+    </w:lvl>
+    <w:lvl w:ilvl="6" w:tplc="08090001" w:tentative="1">
+      <w:start w:val="1"/>
+      <w:numFmt w:val="bullet"/>
+      <w:lvlText w:val=""/>
+      <w:lvlJc w:val="left"/>
+      <w:pPr>
+        <w:ind w:left="5760" w:hanging="360"/>
+      </w:pPr>
+      <w:rPr>
+        <w:rFonts w:ascii="Symbol" w:hAnsi="Symbol" w:hint="default"/>
+      </w:rPr>
+    </w:lvl>
+    <w:lvl w:ilvl="7" w:tplc="08090003" w:tentative="1">
+      <w:start w:val="1"/>
+      <w:numFmt w:val="bullet"/>
+      <w:lvlText w:val="o"/>
+      <w:lvlJc w:val="left"/>
+      <w:pPr>
+        <w:ind w:left="6480" w:hanging="360"/>
+      </w:pPr>
+      <w:rPr>
+        <w:rFonts w:ascii="Courier New" w:hAnsi="Courier New" w:cs="Courier New" w:hint="default"/>
+      </w:rPr>
+    </w:lvl>
+    <w:lvl w:ilvl="8" w:tplc="08090005" w:tentative="1">
+      <w:start w:val="1"/>
+      <w:numFmt w:val="bullet"/>
+      <w:lvlText w:val=""/>
+      <w:lvlJc w:val="left"/>
+      <w:pPr>
+        <w:ind w:left="7200" w:hanging="360"/>
+      </w:pPr>
+      <w:rPr>
+        <w:rFonts w:ascii="Wingdings" w:hAnsi="Wingdings" w:hint="default"/>
+      </w:rPr>
+    </w:lvl>
+  </w:abstractNum>
+  <w:abstractNum w:abstractNumId="2" w15:restartNumberingAfterBreak="0">
+    <w:nsid w:val="53505CFB"/>
+    <w:multiLevelType w:val="hybridMultilevel"/>
+    <w:tmpl w:val="B30C7CEC"/>
+    <w:lvl w:ilvl="0" w:tplc="08090001">
+      <w:start w:val="1"/>
+      <w:numFmt w:val="bullet"/>
+      <w:lvlText w:val=""/>
+      <w:lvlJc w:val="left"/>
+      <w:pPr>
+        <w:ind w:left="1447" w:hanging="360"/>
+      </w:pPr>
+      <w:rPr>
+        <w:rFonts w:ascii="Symbol" w:hAnsi="Symbol" w:hint="default"/>
+      </w:rPr>
+    </w:lvl>
+    <w:lvl w:ilvl="1" w:tplc="08090003">
+      <w:start w:val="1"/>
+      <w:numFmt w:val="bullet"/>
+      <w:lvlText w:val="o"/>
+      <w:lvlJc w:val="left"/>
+      <w:pPr>
+        <w:ind w:left="2167" w:hanging="360"/>
+      </w:pPr>
+      <w:rPr>
+        <w:rFonts w:ascii="Courier New" w:hAnsi="Courier New" w:cs="Courier New" w:hint="default"/>
+      </w:rPr>
+    </w:lvl>
+    <w:lvl w:ilvl="2" w:tplc="08090005">
+      <w:start w:val="1"/>
+      <w:numFmt w:val="bullet"/>
+      <w:lvlText w:val=""/>
+      <w:lvlJc w:val="left"/>
+      <w:pPr>
+        <w:ind w:left="2887" w:hanging="360"/>
+      </w:pPr>
+      <w:rPr>
+        <w:rFonts w:ascii="Wingdings" w:hAnsi="Wingdings" w:hint="default"/>
+      </w:rPr>
+    </w:lvl>
+    <w:lvl w:ilvl="3" w:tplc="08090001" w:tentative="1">
+      <w:start w:val="1"/>
+      <w:numFmt w:val="bullet"/>
+      <w:lvlText w:val=""/>
+      <w:lvlJc w:val="left"/>
+      <w:pPr>
+        <w:ind w:left="3607" w:hanging="360"/>
+      </w:pPr>
+      <w:rPr>
+        <w:rFonts w:ascii="Symbol" w:hAnsi="Symbol" w:hint="default"/>
+      </w:rPr>
+    </w:lvl>
+    <w:lvl w:ilvl="4" w:tplc="08090003" w:tentative="1">
+      <w:start w:val="1"/>
+      <w:numFmt w:val="bullet"/>
+      <w:lvlText w:val="o"/>
+      <w:lvlJc w:val="left"/>
+      <w:pPr>
+        <w:ind w:left="4327" w:hanging="360"/>
+      </w:pPr>
+      <w:rPr>
+        <w:rFonts w:ascii="Courier New" w:hAnsi="Courier New" w:cs="Courier New" w:hint="default"/>
+      </w:rPr>
+    </w:lvl>
+    <w:lvl w:ilvl="5" w:tplc="08090005" w:tentative="1">
+      <w:start w:val="1"/>
+      <w:numFmt w:val="bullet"/>
+      <w:lvlText w:val=""/>
+      <w:lvlJc w:val="left"/>
+      <w:pPr>
+        <w:ind w:left="5047" w:hanging="360"/>
+      </w:pPr>
+      <w:rPr>
+        <w:rFonts w:ascii="Wingdings" w:hAnsi="Wingdings" w:hint="default"/>
+      </w:rPr>
+    </w:lvl>
+    <w:lvl w:ilvl="6" w:tplc="08090001" w:tentative="1">
+      <w:start w:val="1"/>
+      <w:numFmt w:val="bullet"/>
+      <w:lvlText w:val=""/>
+      <w:lvlJc w:val="left"/>
+      <w:pPr>
+        <w:ind w:left="5767" w:hanging="360"/>
+      </w:pPr>
+      <w:rPr>
+        <w:rFonts w:ascii="Symbol" w:hAnsi="Symbol" w:hint="default"/>
+      </w:rPr>
+    </w:lvl>
+    <w:lvl w:ilvl="7" w:tplc="08090003" w:tentative="1">
+      <w:start w:val="1"/>
+      <w:numFmt w:val="bullet"/>
+      <w:lvlText w:val="o"/>
+      <w:lvlJc w:val="left"/>
+      <w:pPr>
+        <w:ind w:left="6487" w:hanging="360"/>
+      </w:pPr>
+      <w:rPr>
+        <w:rFonts w:ascii="Courier New" w:hAnsi="Courier New" w:cs="Courier New" w:hint="default"/>
+      </w:rPr>
+    </w:lvl>
+    <w:lvl w:ilvl="8" w:tplc="08090005" w:tentative="1">
+      <w:start w:val="1"/>
+      <w:numFmt w:val="bullet"/>
+      <w:lvlText w:val=""/>
+      <w:lvlJc w:val="left"/>
+      <w:pPr>
+        <w:ind w:left="7207" w:hanging="360"/>
+      </w:pPr>
+      <w:rPr>
+        <w:rFonts w:ascii="Wingdings" w:hAnsi="Wingdings" w:hint="default"/>
+      </w:rPr>
+    </w:lvl>
+  </w:abstractNum>
   <w:num w:numId="1">
     <w:abstractNumId w:val="0"/>
+  </w:num>
+  <w:num w:numId="2">
+    <w:abstractNumId w:val="1"/>
+  </w:num>
+  <w:num w:numId="3">
+    <w:abstractNumId w:val="2"/>
   </w:num>
 </w:numbering>
 </file>
@@ -1885,6 +4552,17 @@
       <w:contextualSpacing/>
     </w:pPr>
   </w:style>
+  <w:style w:type="paragraph" w:styleId="ListParagraph">
+    <w:name w:val="List Paragraph"/>
+    <w:basedOn w:val="Normal"/>
+    <w:uiPriority w:val="34"/>
+    <w:qFormat/>
+    <w:rsid w:val="00222B9B"/>
+    <w:pPr>
+      <w:ind w:left="720"/>
+      <w:contextualSpacing/>
+    </w:pPr>
+  </w:style>
 </w:styles>
 </file>
 
@@ -2181,4 +4859,16 @@
     </a:ext>
   </a:extLst>
 </a:theme>
+</file>
+
+<file path=customXml/item1.xml><?xml version="1.0" encoding="utf-8"?>
+<b:Sources xmlns:b="http://schemas.openxmlformats.org/officeDocument/2006/bibliography" xmlns="http://schemas.openxmlformats.org/officeDocument/2006/bibliography" SelectedStyle="\APASixthEditionOfficeOnline.xsl" StyleName="APA" Version="6"/>
+</file>
+
+<file path=customXml/itemProps1.xml><?xml version="1.0" encoding="utf-8"?>
+<ds:datastoreItem xmlns:ds="http://schemas.openxmlformats.org/officeDocument/2006/customXml" ds:itemID="{C572C087-FFAC-451B-8D2A-7F04DF60FA53}">
+  <ds:schemaRefs>
+    <ds:schemaRef ds:uri="http://schemas.openxmlformats.org/officeDocument/2006/bibliography"/>
+  </ds:schemaRefs>
+</ds:datastoreItem>
 </file>
</xml_diff>